<commit_message>
docx and xlsx metadata at all
</commit_message>
<xml_diff>
--- a/backend/scrapeworker/file_types/__fixtures__/test.docx
+++ b/backend/scrapeworker/file_types/__fixtures__/test.docx
@@ -62,10 +62,7 @@
           </w:tcPr>
           <w:p>
             <w:r>
-              <w:t>Table Cell</w:t>
-            </w:r>
-            <w:r>
-              <w:t>6</w:t>
+              <w:t>Table Cell6</w:t>
             </w:r>
           </w:p>
         </w:tc>

</xml_diff>